<commit_message>
Refactoring of thesis outline
</commit_message>
<xml_diff>
--- a/Thesis Structure/Master Thesis Structure.docx
+++ b/Thesis Structure/Master Thesis Structure.docx
@@ -46,8 +46,6 @@
         </w:rPr>
         <w:t>thesis</w:t>
       </w:r>
-      <w:bookmarkStart w:id="0" w:name="_GoBack"/>
-      <w:bookmarkEnd w:id="0"/>
       <w:r>
         <w:rPr>
           <w:lang w:val="en-GB"/>
@@ -177,6 +175,8 @@
         </w:rPr>
         <w:t>Literature studies</w:t>
       </w:r>
+      <w:bookmarkStart w:id="0" w:name="_GoBack"/>
+      <w:bookmarkEnd w:id="0"/>
     </w:p>
     <w:p>
       <w:pPr>
@@ -456,7 +456,7 @@
 
 <file path=word/numbering.xml><?xml version="1.0" encoding="utf-8"?>
 <w:numbering xmlns:wpc="http://schemas.microsoft.com/office/word/2010/wordprocessingCanvas" xmlns:mc="http://schemas.openxmlformats.org/markup-compatibility/2006" xmlns:o="urn:schemas-microsoft-com:office:office" xmlns:r="http://schemas.openxmlformats.org/officeDocument/2006/relationships" xmlns:m="http://schemas.openxmlformats.org/officeDocument/2006/math" xmlns:v="urn:schemas-microsoft-com:vml" xmlns:wp14="http://schemas.microsoft.com/office/word/2010/wordprocessingDrawing" xmlns:wp="http://schemas.openxmlformats.org/drawingml/2006/wordprocessingDrawing" xmlns:w10="urn:schemas-microsoft-com:office:word" xmlns:w="http://schemas.openxmlformats.org/wordprocessingml/2006/main" xmlns:w14="http://schemas.microsoft.com/office/word/2010/wordml" xmlns:w15="http://schemas.microsoft.com/office/word/2012/wordml" xmlns:wpg="http://schemas.microsoft.com/office/word/2010/wordprocessingGroup" xmlns:wpi="http://schemas.microsoft.com/office/word/2010/wordprocessingInk" xmlns:wne="http://schemas.microsoft.com/office/word/2006/wordml" xmlns:wps="http://schemas.microsoft.com/office/word/2010/wordprocessingShape" mc:Ignorable="w14 w15 wp14">
-  <w:abstractNum w:abstractNumId="0">
+  <w:abstractNum w:abstractNumId="0" w15:restartNumberingAfterBreak="0">
     <w:nsid w:val="011C2F3C"/>
     <w:multiLevelType w:val="hybridMultilevel"/>
     <w:tmpl w:val="930CD8BE"/>
@@ -568,7 +568,7 @@
       </w:rPr>
     </w:lvl>
   </w:abstractNum>
-  <w:abstractNum w:abstractNumId="1">
+  <w:abstractNum w:abstractNumId="1" w15:restartNumberingAfterBreak="0">
     <w:nsid w:val="0BC537CB"/>
     <w:multiLevelType w:val="hybridMultilevel"/>
     <w:tmpl w:val="5E346B3A"/>
@@ -680,7 +680,7 @@
       </w:rPr>
     </w:lvl>
   </w:abstractNum>
-  <w:abstractNum w:abstractNumId="2">
+  <w:abstractNum w:abstractNumId="2" w15:restartNumberingAfterBreak="0">
     <w:nsid w:val="0DA11EF3"/>
     <w:multiLevelType w:val="hybridMultilevel"/>
     <w:tmpl w:val="EAF8B7D6"/>
@@ -792,7 +792,7 @@
       </w:rPr>
     </w:lvl>
   </w:abstractNum>
-  <w:abstractNum w:abstractNumId="3">
+  <w:abstractNum w:abstractNumId="3" w15:restartNumberingAfterBreak="0">
     <w:nsid w:val="0F683842"/>
     <w:multiLevelType w:val="hybridMultilevel"/>
     <w:tmpl w:val="CCB61EAE"/>
@@ -904,7 +904,7 @@
       </w:rPr>
     </w:lvl>
   </w:abstractNum>
-  <w:abstractNum w:abstractNumId="4">
+  <w:abstractNum w:abstractNumId="4" w15:restartNumberingAfterBreak="0">
     <w:nsid w:val="10EC5057"/>
     <w:multiLevelType w:val="hybridMultilevel"/>
     <w:tmpl w:val="C9DC88A2"/>
@@ -1016,7 +1016,7 @@
       </w:rPr>
     </w:lvl>
   </w:abstractNum>
-  <w:abstractNum w:abstractNumId="5">
+  <w:abstractNum w:abstractNumId="5" w15:restartNumberingAfterBreak="0">
     <w:nsid w:val="126E2BBB"/>
     <w:multiLevelType w:val="hybridMultilevel"/>
     <w:tmpl w:val="2FBEF5E2"/>
@@ -1128,7 +1128,7 @@
       </w:rPr>
     </w:lvl>
   </w:abstractNum>
-  <w:abstractNum w:abstractNumId="6">
+  <w:abstractNum w:abstractNumId="6" w15:restartNumberingAfterBreak="0">
     <w:nsid w:val="13460CD7"/>
     <w:multiLevelType w:val="hybridMultilevel"/>
     <w:tmpl w:val="96A27328"/>
@@ -1240,7 +1240,7 @@
       </w:rPr>
     </w:lvl>
   </w:abstractNum>
-  <w:abstractNum w:abstractNumId="7">
+  <w:abstractNum w:abstractNumId="7" w15:restartNumberingAfterBreak="0">
     <w:nsid w:val="20F62E15"/>
     <w:multiLevelType w:val="hybridMultilevel"/>
     <w:tmpl w:val="64EA03B4"/>
@@ -1352,7 +1352,7 @@
       </w:rPr>
     </w:lvl>
   </w:abstractNum>
-  <w:abstractNum w:abstractNumId="8">
+  <w:abstractNum w:abstractNumId="8" w15:restartNumberingAfterBreak="0">
     <w:nsid w:val="23FF328C"/>
     <w:multiLevelType w:val="hybridMultilevel"/>
     <w:tmpl w:val="2C365F4E"/>
@@ -1464,7 +1464,7 @@
       </w:rPr>
     </w:lvl>
   </w:abstractNum>
-  <w:abstractNum w:abstractNumId="9">
+  <w:abstractNum w:abstractNumId="9" w15:restartNumberingAfterBreak="0">
     <w:nsid w:val="240D3611"/>
     <w:multiLevelType w:val="hybridMultilevel"/>
     <w:tmpl w:val="D4649888"/>
@@ -1576,7 +1576,7 @@
       </w:rPr>
     </w:lvl>
   </w:abstractNum>
-  <w:abstractNum w:abstractNumId="10">
+  <w:abstractNum w:abstractNumId="10" w15:restartNumberingAfterBreak="0">
     <w:nsid w:val="26EB2C1B"/>
     <w:multiLevelType w:val="hybridMultilevel"/>
     <w:tmpl w:val="7FF6A7AA"/>
@@ -1688,7 +1688,7 @@
       </w:rPr>
     </w:lvl>
   </w:abstractNum>
-  <w:abstractNum w:abstractNumId="11">
+  <w:abstractNum w:abstractNumId="11" w15:restartNumberingAfterBreak="0">
     <w:nsid w:val="2C3E7511"/>
     <w:multiLevelType w:val="hybridMultilevel"/>
     <w:tmpl w:val="9AA4103E"/>
@@ -1800,7 +1800,7 @@
       </w:rPr>
     </w:lvl>
   </w:abstractNum>
-  <w:abstractNum w:abstractNumId="12">
+  <w:abstractNum w:abstractNumId="12" w15:restartNumberingAfterBreak="0">
     <w:nsid w:val="419A6ABF"/>
     <w:multiLevelType w:val="hybridMultilevel"/>
     <w:tmpl w:val="E4C2720C"/>
@@ -1912,7 +1912,7 @@
       </w:rPr>
     </w:lvl>
   </w:abstractNum>
-  <w:abstractNum w:abstractNumId="13">
+  <w:abstractNum w:abstractNumId="13" w15:restartNumberingAfterBreak="0">
     <w:nsid w:val="42434F97"/>
     <w:multiLevelType w:val="hybridMultilevel"/>
     <w:tmpl w:val="37AE76F2"/>
@@ -2025,7 +2025,7 @@
       </w:rPr>
     </w:lvl>
   </w:abstractNum>
-  <w:abstractNum w:abstractNumId="14">
+  <w:abstractNum w:abstractNumId="14" w15:restartNumberingAfterBreak="0">
     <w:nsid w:val="43026FC5"/>
     <w:multiLevelType w:val="hybridMultilevel"/>
     <w:tmpl w:val="D7D836F2"/>
@@ -2137,7 +2137,7 @@
       </w:rPr>
     </w:lvl>
   </w:abstractNum>
-  <w:abstractNum w:abstractNumId="15">
+  <w:abstractNum w:abstractNumId="15" w15:restartNumberingAfterBreak="0">
     <w:nsid w:val="48A06FA6"/>
     <w:multiLevelType w:val="hybridMultilevel"/>
     <w:tmpl w:val="07A45E08"/>
@@ -2249,7 +2249,7 @@
       </w:rPr>
     </w:lvl>
   </w:abstractNum>
-  <w:abstractNum w:abstractNumId="16">
+  <w:abstractNum w:abstractNumId="16" w15:restartNumberingAfterBreak="0">
     <w:nsid w:val="4DC97092"/>
     <w:multiLevelType w:val="hybridMultilevel"/>
     <w:tmpl w:val="DFBA7176"/>
@@ -2361,7 +2361,7 @@
       </w:rPr>
     </w:lvl>
   </w:abstractNum>
-  <w:abstractNum w:abstractNumId="17">
+  <w:abstractNum w:abstractNumId="17" w15:restartNumberingAfterBreak="0">
     <w:nsid w:val="55142225"/>
     <w:multiLevelType w:val="hybridMultilevel"/>
     <w:tmpl w:val="5BC06EC6"/>
@@ -2473,7 +2473,7 @@
       </w:rPr>
     </w:lvl>
   </w:abstractNum>
-  <w:abstractNum w:abstractNumId="18">
+  <w:abstractNum w:abstractNumId="18" w15:restartNumberingAfterBreak="0">
     <w:nsid w:val="58480F2C"/>
     <w:multiLevelType w:val="hybridMultilevel"/>
     <w:tmpl w:val="9B98B540"/>
@@ -2585,7 +2585,7 @@
       </w:rPr>
     </w:lvl>
   </w:abstractNum>
-  <w:abstractNum w:abstractNumId="19">
+  <w:abstractNum w:abstractNumId="19" w15:restartNumberingAfterBreak="0">
     <w:nsid w:val="5B6214DB"/>
     <w:multiLevelType w:val="hybridMultilevel"/>
     <w:tmpl w:val="BFC21AB0"/>
@@ -2697,7 +2697,7 @@
       </w:rPr>
     </w:lvl>
   </w:abstractNum>
-  <w:abstractNum w:abstractNumId="20">
+  <w:abstractNum w:abstractNumId="20" w15:restartNumberingAfterBreak="0">
     <w:nsid w:val="62D547C3"/>
     <w:multiLevelType w:val="hybridMultilevel"/>
     <w:tmpl w:val="9DF68586"/>
@@ -2809,7 +2809,7 @@
       </w:rPr>
     </w:lvl>
   </w:abstractNum>
-  <w:abstractNum w:abstractNumId="21">
+  <w:abstractNum w:abstractNumId="21" w15:restartNumberingAfterBreak="0">
     <w:nsid w:val="675862A9"/>
     <w:multiLevelType w:val="hybridMultilevel"/>
     <w:tmpl w:val="8784757E"/>
@@ -2921,7 +2921,7 @@
       </w:rPr>
     </w:lvl>
   </w:abstractNum>
-  <w:abstractNum w:abstractNumId="22">
+  <w:abstractNum w:abstractNumId="22" w15:restartNumberingAfterBreak="0">
     <w:nsid w:val="67C83509"/>
     <w:multiLevelType w:val="hybridMultilevel"/>
     <w:tmpl w:val="3AC02C70"/>
@@ -3033,7 +3033,7 @@
       </w:rPr>
     </w:lvl>
   </w:abstractNum>
-  <w:abstractNum w:abstractNumId="23">
+  <w:abstractNum w:abstractNumId="23" w15:restartNumberingAfterBreak="0">
     <w:nsid w:val="69A41557"/>
     <w:multiLevelType w:val="hybridMultilevel"/>
     <w:tmpl w:val="BE3A4EEC"/>
@@ -3145,7 +3145,7 @@
       </w:rPr>
     </w:lvl>
   </w:abstractNum>
-  <w:abstractNum w:abstractNumId="24">
+  <w:abstractNum w:abstractNumId="24" w15:restartNumberingAfterBreak="0">
     <w:nsid w:val="7DBD7E82"/>
     <w:multiLevelType w:val="hybridMultilevel"/>
     <w:tmpl w:val="18B2CB82"/>

</xml_diff>